<commit_message>
Procedure and trigger files moved to separate folder
</commit_message>
<xml_diff>
--- a/DBS-Credit-test-CZ.docx
+++ b/DBS-Credit-test-CZ.docx
@@ -3001,8 +3001,168 @@
         </w:rPr>
         <w:t xml:space="preserve"> </w:t>
       </w:r>
+    </w:p>
+    <w:p>
+      <w:pPr>
+        <w:pStyle w:val="ListParagraph"/>
+        <w:numPr>
+          <w:ilvl w:val="1"/>
+          <w:numId w:val="4"/>
+        </w:numPr>
+        <w:tabs>
+          <w:tab w:val="right" w:pos="10206"/>
+        </w:tabs>
+        <w:rPr>
+          <w:rFonts w:cs="Times New Roman"/>
+          <w:sz w:val="28"/>
+          <w:szCs w:val="28"/>
+          <w:lang w:val="cs-CZ"/>
+        </w:rPr>
+      </w:pPr>
+      <w:r>
+        <w:rPr>
+          <w:rFonts w:cs="Times New Roman"/>
+          <w:sz w:val="28"/>
+          <w:szCs w:val="28"/>
+          <w:lang w:val="cs-CZ"/>
+        </w:rPr>
+        <w:t>Procedura je v</w:t>
+      </w:r>
+      <w:r>
+        <w:rPr>
+          <w:rFonts w:cs="Times New Roman"/>
+          <w:sz w:val="28"/>
+          <w:szCs w:val="28"/>
+          <w:lang w:val="cs-CZ"/>
+        </w:rPr>
+        <w:t xml:space="preserve"> souboru</w:t>
+      </w:r>
+      <w:r>
+        <w:rPr>
+          <w:rFonts w:cs="Times New Roman"/>
+          <w:sz w:val="28"/>
+          <w:szCs w:val="28"/>
+          <w:lang w:val="cs-CZ"/>
+        </w:rPr>
+        <w:t xml:space="preserve"> </w:t>
+      </w:r>
+      <w:proofErr w:type="spellStart"/>
+      <w:r>
+        <w:rPr>
+          <w:rFonts w:cs="Times New Roman"/>
+          <w:i/>
+          <w:sz w:val="28"/>
+          <w:szCs w:val="28"/>
+          <w:lang w:val="cs-CZ"/>
+        </w:rPr>
+        <w:t>procedures</w:t>
+      </w:r>
+      <w:proofErr w:type="spellEnd"/>
+      <w:r>
+        <w:rPr>
+          <w:rFonts w:cs="Times New Roman"/>
+          <w:i/>
+          <w:sz w:val="28"/>
+          <w:szCs w:val="28"/>
+          <w:lang w:val="en-US"/>
+        </w:rPr>
+        <w:t>/</w:t>
+      </w:r>
+      <w:proofErr w:type="spellStart"/>
+      <w:r>
+        <w:rPr>
+          <w:rFonts w:cs="Times New Roman"/>
+          <w:i/>
+          <w:sz w:val="28"/>
+          <w:szCs w:val="28"/>
+          <w:lang w:val="en-US"/>
+        </w:rPr>
+        <w:t>addOrder.sql</w:t>
+      </w:r>
+      <w:proofErr w:type="spellEnd"/>
+    </w:p>
+    <w:p>
+      <w:pPr>
+        <w:pStyle w:val="ListParagraph"/>
+        <w:numPr>
+          <w:ilvl w:val="1"/>
+          <w:numId w:val="4"/>
+        </w:numPr>
+        <w:tabs>
+          <w:tab w:val="right" w:pos="10206"/>
+        </w:tabs>
+        <w:rPr>
+          <w:rFonts w:cs="Times New Roman"/>
+          <w:sz w:val="28"/>
+          <w:szCs w:val="28"/>
+          <w:lang w:val="cs-CZ"/>
+        </w:rPr>
+      </w:pPr>
+      <w:proofErr w:type="spellStart"/>
+      <w:r>
+        <w:rPr>
+          <w:rFonts w:cs="Times New Roman"/>
+          <w:sz w:val="28"/>
+          <w:szCs w:val="28"/>
+          <w:lang w:val="cs-CZ"/>
+        </w:rPr>
+        <w:t>Trigger</w:t>
+      </w:r>
+      <w:proofErr w:type="spellEnd"/>
+      <w:r>
+        <w:rPr>
+          <w:rFonts w:cs="Times New Roman"/>
+          <w:sz w:val="28"/>
+          <w:szCs w:val="28"/>
+          <w:lang w:val="cs-CZ"/>
+        </w:rPr>
+        <w:t xml:space="preserve"> je v soubor</w:t>
+      </w:r>
       <w:bookmarkStart w:id="0" w:name="_GoBack"/>
       <w:bookmarkEnd w:id="0"/>
+      <w:r>
+        <w:rPr>
+          <w:rFonts w:cs="Times New Roman"/>
+          <w:sz w:val="28"/>
+          <w:szCs w:val="28"/>
+          <w:lang w:val="cs-CZ"/>
+        </w:rPr>
+        <w:t xml:space="preserve">u </w:t>
+      </w:r>
+      <w:proofErr w:type="spellStart"/>
+      <w:r>
+        <w:rPr>
+          <w:rFonts w:cs="Times New Roman"/>
+          <w:i/>
+          <w:sz w:val="28"/>
+          <w:szCs w:val="28"/>
+          <w:lang w:val="cs-CZ"/>
+        </w:rPr>
+        <w:t>triggers</w:t>
+      </w:r>
+      <w:proofErr w:type="spellEnd"/>
+      <w:r>
+        <w:rPr>
+          <w:rFonts w:cs="Times New Roman"/>
+          <w:i/>
+          <w:sz w:val="28"/>
+          <w:szCs w:val="28"/>
+          <w:lang w:val="cs-CZ"/>
+        </w:rPr>
+        <w:t>/</w:t>
+      </w:r>
+      <w:proofErr w:type="spellStart"/>
+      <w:r>
+        <w:rPr>
+          <w:rFonts w:cs="Times New Roman"/>
+          <w:i/>
+          <w:sz w:val="28"/>
+          <w:szCs w:val="28"/>
+          <w:lang w:val="cs-CZ"/>
+        </w:rPr>
+        <w:t>file.sql</w:t>
+      </w:r>
+      <w:proofErr w:type="spellEnd"/>
     </w:p>
     <w:p>
       <w:pPr>
@@ -4564,7 +4724,7 @@
 </file>
 
 <file path=customXml/itemProps1.xml><?xml version="1.0" encoding="utf-8"?>
-<ds:datastoreItem xmlns:ds="http://schemas.openxmlformats.org/officeDocument/2006/customXml" ds:itemID="{AD4C20D3-F6B2-4C80-A561-169F4DD01026}">
+<ds:datastoreItem xmlns:ds="http://schemas.openxmlformats.org/officeDocument/2006/customXml" ds:itemID="{F3B0D10C-1BFF-4F8B-A77A-8CD18B74D750}">
   <ds:schemaRefs>
     <ds:schemaRef ds:uri="http://schemas.openxmlformats.org/officeDocument/2006/bibliography"/>
   </ds:schemaRefs>

</xml_diff>

<commit_message>
UML model screenshot added
</commit_message>
<xml_diff>
--- a/DBS-Credit-test-CZ.docx
+++ b/DBS-Credit-test-CZ.docx
@@ -1561,6 +1561,17 @@
         </w:rPr>
         <w:t xml:space="preserve"> bude vazba many-to-many.</w:t>
       </w:r>
+      <w:r>
+        <w:rPr>
+          <w:rFonts w:cs="Times New Roman"/>
+          <w:b/>
+          <w:noProof/>
+          <w:sz w:val="28"/>
+          <w:szCs w:val="28"/>
+          <w:lang w:val="cs-CZ" w:eastAsia="cs-CZ" w:bidi="ar-SA"/>
+        </w:rPr>
+        <w:t xml:space="preserve"> </w:t>
+      </w:r>
     </w:p>
     <w:p>
       <w:pPr>
@@ -1568,6 +1579,7 @@
           <w:tab w:val="right" w:pos="10206"/>
         </w:tabs>
         <w:ind w:left="1080"/>
+        <w:jc w:val="center"/>
         <w:rPr>
           <w:rFonts w:cs="Times New Roman"/>
           <w:b/>
@@ -1585,11 +1597,54 @@
         <w:ind w:left="1080"/>
         <w:rPr>
           <w:rFonts w:cs="Times New Roman"/>
-          <w:sz w:val="28"/>
-          <w:szCs w:val="28"/>
-          <w:lang w:val="cs-CZ"/>
-        </w:rPr>
-      </w:pPr>
+          <w:b/>
+          <w:sz w:val="28"/>
+          <w:szCs w:val="28"/>
+          <w:lang w:val="cs-CZ"/>
+        </w:rPr>
+      </w:pPr>
+      <w:r>
+        <w:pict>
+          <v:shapetype id="_x0000_t75" coordsize="21600,21600" o:spt="75" o:preferrelative="t" path="m@4@5l@4@11@9@11@9@5xe" filled="f" stroked="f">
+            <v:stroke joinstyle="miter"/>
+            <v:formulas>
+              <v:f eqn="if lineDrawn pixelLineWidth 0"/>
+              <v:f eqn="sum @0 1 0"/>
+              <v:f eqn="sum 0 0 @1"/>
+              <v:f eqn="prod @2 1 2"/>
+              <v:f eqn="prod @3 21600 pixelWidth"/>
+              <v:f eqn="prod @3 21600 pixelHeight"/>
+              <v:f eqn="sum @0 0 1"/>
+              <v:f eqn="prod @6 1 2"/>
+              <v:f eqn="prod @7 21600 pixelWidth"/>
+              <v:f eqn="sum @8 21600 0"/>
+              <v:f eqn="prod @7 21600 pixelHeight"/>
+              <v:f eqn="sum @10 21600 0"/>
+            </v:formulas>
+            <v:path o:extrusionok="f" gradientshapeok="t" o:connecttype="rect"/>
+            <o:lock v:ext="edit" aspectratio="t"/>
+          </v:shapetype>
+          <v:shape id="_x0000_i1025" type="#_x0000_t75" style="width:481.2pt;height:252pt;mso-position-horizontal:center;mso-position-horizontal-relative:margin;mso-position-vertical:bottom;mso-position-vertical-relative:text;mso-width-relative:page;mso-height-relative:page">
+            <v:imagedata r:id="rId7" o:title="UML-model"/>
+          </v:shape>
+        </w:pict>
+      </w:r>
+    </w:p>
+    <w:p>
+      <w:pPr>
+        <w:tabs>
+          <w:tab w:val="right" w:pos="10206"/>
+        </w:tabs>
+        <w:ind w:left="1080"/>
+        <w:rPr>
+          <w:rFonts w:cs="Times New Roman"/>
+          <w:sz w:val="28"/>
+          <w:szCs w:val="28"/>
+          <w:lang w:val="cs-CZ"/>
+        </w:rPr>
+      </w:pPr>
+      <w:bookmarkStart w:id="0" w:name="_GoBack"/>
+      <w:bookmarkEnd w:id="0"/>
       <w:r>
         <w:rPr>
           <w:rFonts w:cs="Times New Roman"/>
@@ -2827,6 +2882,7 @@
           <w:szCs w:val="28"/>
           <w:lang w:val="cs-CZ"/>
         </w:rPr>
+        <w:lastRenderedPageBreak/>
         <w:t>SQL příkazy na vytvoření tabulek jsou v</w:t>
       </w:r>
       <w:r>
@@ -3154,8 +3210,6 @@
         </w:rPr>
         <w:t>functions</w:t>
       </w:r>
-      <w:bookmarkStart w:id="0" w:name="_GoBack"/>
-      <w:bookmarkEnd w:id="0"/>
       <w:proofErr w:type="spellEnd"/>
       <w:r>
         <w:rPr>
@@ -3333,8 +3387,8 @@
   <w:abstractNum w:abstractNumId="1">
     <w:nsid w:val="13FD7349"/>
     <w:multiLevelType w:val="hybridMultilevel"/>
-    <w:tmpl w:val="556A2D86"/>
-    <w:lvl w:ilvl="0" w:tplc="0405000F">
+    <w:tmpl w:val="239EDF74"/>
+    <w:lvl w:ilvl="0" w:tplc="1312E550">
       <w:start w:val="1"/>
       <w:numFmt w:val="decimal"/>
       <w:lvlText w:val="%1."/>
@@ -3342,6 +3396,11 @@
       <w:pPr>
         <w:ind w:left="360" w:hanging="360"/>
       </w:pPr>
+      <w:rPr>
+        <w:b w:val="0"/>
+        <w:sz w:val="32"/>
+        <w:szCs w:val="32"/>
+      </w:rPr>
     </w:lvl>
     <w:lvl w:ilvl="1" w:tplc="0405000F">
       <w:start w:val="1"/>
@@ -4266,6 +4325,33 @@
       <w:ind w:left="720"/>
       <w:contextualSpacing/>
     </w:pPr>
+  </w:style>
+  <w:style w:type="paragraph" w:styleId="BalloonText">
+    <w:name w:val="Balloon Text"/>
+    <w:basedOn w:val="Normal"/>
+    <w:link w:val="BalloonTextChar"/>
+    <w:uiPriority w:val="99"/>
+    <w:semiHidden/>
+    <w:unhideWhenUsed/>
+    <w:rsid w:val="0078709E"/>
+    <w:rPr>
+      <w:rFonts w:ascii="Tahoma" w:hAnsi="Tahoma"/>
+      <w:sz w:val="16"/>
+      <w:szCs w:val="16"/>
+    </w:rPr>
+  </w:style>
+  <w:style w:type="character" w:customStyle="1" w:styleId="BalloonTextChar">
+    <w:name w:val="Balloon Text Char"/>
+    <w:basedOn w:val="DefaultParagraphFont"/>
+    <w:link w:val="BalloonText"/>
+    <w:uiPriority w:val="99"/>
+    <w:semiHidden/>
+    <w:rsid w:val="0078709E"/>
+    <w:rPr>
+      <w:rFonts w:ascii="Tahoma" w:hAnsi="Tahoma"/>
+      <w:sz w:val="16"/>
+      <w:szCs w:val="16"/>
+    </w:rPr>
   </w:style>
 </w:styles>
 </file>
@@ -4750,7 +4836,7 @@
 </file>
 
 <file path=customXml/itemProps1.xml><?xml version="1.0" encoding="utf-8"?>
-<ds:datastoreItem xmlns:ds="http://schemas.openxmlformats.org/officeDocument/2006/customXml" ds:itemID="{7BD21100-F075-4B7B-873A-9293DC6C64EE}">
+<ds:datastoreItem xmlns:ds="http://schemas.openxmlformats.org/officeDocument/2006/customXml" ds:itemID="{B03396F0-C5EF-4A38-B3CD-16E435D9A377}">
   <ds:schemaRefs>
     <ds:schemaRef ds:uri="http://schemas.openxmlformats.org/officeDocument/2006/bibliography"/>
   </ds:schemaRefs>

</xml_diff>

<commit_message>
several changes, UML model enhanced
</commit_message>
<xml_diff>
--- a/DBS-Credit-test-CZ.docx
+++ b/DBS-Credit-test-CZ.docx
@@ -1292,16 +1292,34 @@
           <w:szCs w:val="28"/>
           <w:lang w:val="cs-CZ"/>
         </w:rPr>
-        <w:t xml:space="preserve"> Produkt bude mít 4</w:t>
-      </w:r>
-      <w:r>
-        <w:rPr>
-          <w:rFonts w:cs="Times New Roman"/>
-          <w:sz w:val="28"/>
-          <w:szCs w:val="28"/>
-          <w:lang w:val="cs-CZ"/>
-        </w:rPr>
-        <w:t xml:space="preserve"> atributy: </w:t>
+        <w:t xml:space="preserve"> </w:t>
+      </w:r>
+      <w:r>
+        <w:rPr>
+          <w:rFonts w:cs="Times New Roman"/>
+          <w:sz w:val="28"/>
+          <w:szCs w:val="28"/>
+          <w:lang w:val="cs-CZ"/>
+        </w:rPr>
+        <w:t>U každého produktu budu uchovávat</w:t>
+      </w:r>
+      <w:r>
+        <w:rPr>
+          <w:rFonts w:cs="Times New Roman"/>
+          <w:sz w:val="28"/>
+          <w:szCs w:val="28"/>
+          <w:lang w:val="cs-CZ"/>
+        </w:rPr>
+        <w:t xml:space="preserve"> </w:t>
+      </w:r>
+      <w:r>
+        <w:rPr>
+          <w:rFonts w:cs="Times New Roman"/>
+          <w:sz w:val="28"/>
+          <w:szCs w:val="28"/>
+          <w:lang w:val="cs-CZ"/>
+        </w:rPr>
+        <w:t xml:space="preserve">jeho </w:t>
       </w:r>
       <w:r>
         <w:rPr>
@@ -1454,25 +1472,61 @@
           <w:szCs w:val="28"/>
           <w:lang w:val="cs-CZ"/>
         </w:rPr>
-        <w:t xml:space="preserve"> který</w:t>
-      </w:r>
-      <w:r>
-        <w:rPr>
-          <w:rFonts w:cs="Times New Roman"/>
-          <w:sz w:val="28"/>
-          <w:szCs w:val="28"/>
-          <w:lang w:val="cs-CZ"/>
-        </w:rPr>
-        <w:t xml:space="preserve"> bude mít 3 atributy: jméno, email a adresu. </w:t>
-      </w:r>
-      <w:r>
-        <w:rPr>
-          <w:rFonts w:cs="Times New Roman"/>
-          <w:sz w:val="28"/>
-          <w:szCs w:val="28"/>
-          <w:lang w:val="cs-CZ"/>
-        </w:rPr>
-        <w:t xml:space="preserve">Zákazník bude mít v obchodě aspoň 1 objednávku. Objekt objednávky bude mít 2 atributy: stav (objednáno, </w:t>
+        <w:t xml:space="preserve"> u</w:t>
+      </w:r>
+      <w:r>
+        <w:rPr>
+          <w:rFonts w:cs="Times New Roman"/>
+          <w:sz w:val="28"/>
+          <w:szCs w:val="28"/>
+          <w:lang w:val="cs-CZ"/>
+        </w:rPr>
+        <w:t xml:space="preserve"> kterého</w:t>
+      </w:r>
+      <w:r>
+        <w:rPr>
+          <w:rFonts w:cs="Times New Roman"/>
+          <w:sz w:val="28"/>
+          <w:szCs w:val="28"/>
+          <w:lang w:val="cs-CZ"/>
+        </w:rPr>
+        <w:t xml:space="preserve"> budu uchovávat</w:t>
+      </w:r>
+      <w:r>
+        <w:rPr>
+          <w:rFonts w:cs="Times New Roman"/>
+          <w:sz w:val="28"/>
+          <w:szCs w:val="28"/>
+          <w:lang w:val="cs-CZ"/>
+        </w:rPr>
+        <w:t xml:space="preserve"> jméno, email a adresu. </w:t>
+      </w:r>
+      <w:r>
+        <w:rPr>
+          <w:rFonts w:cs="Times New Roman"/>
+          <w:sz w:val="28"/>
+          <w:szCs w:val="28"/>
+          <w:lang w:val="cs-CZ"/>
+        </w:rPr>
+        <w:t>Zákazník bude mít v obchodě aspoň 1 objednáv</w:t>
+      </w:r>
+      <w:r>
+        <w:rPr>
+          <w:rFonts w:cs="Times New Roman"/>
+          <w:sz w:val="28"/>
+          <w:szCs w:val="28"/>
+          <w:lang w:val="cs-CZ"/>
+        </w:rPr>
+        <w:t>ku. Objekt objednávky bude obsahovat její</w:t>
+      </w:r>
+      <w:r>
+        <w:rPr>
+          <w:rFonts w:cs="Times New Roman"/>
+          <w:sz w:val="28"/>
+          <w:szCs w:val="28"/>
+          <w:lang w:val="cs-CZ"/>
+        </w:rPr>
+        <w:t xml:space="preserve"> stav (objednáno, </w:t>
       </w:r>
       <w:r>
         <w:rPr>
@@ -1517,7 +1571,25 @@
           <w:szCs w:val="28"/>
           <w:lang w:val="cs-CZ"/>
         </w:rPr>
-        <w:t xml:space="preserve">1 produkt, a každý produkt může být obsazen ve více objednávkách. Tedy mezi entitami </w:t>
+        <w:t>1 produkt</w:t>
+      </w:r>
+      <w:r>
+        <w:rPr>
+          <w:rFonts w:cs="Times New Roman"/>
+          <w:sz w:val="28"/>
+          <w:szCs w:val="28"/>
+          <w:lang w:val="cs-CZ"/>
+        </w:rPr>
+        <w:t>, a každý produkt může být obsaž</w:t>
+      </w:r>
+      <w:r>
+        <w:rPr>
+          <w:rFonts w:cs="Times New Roman"/>
+          <w:sz w:val="28"/>
+          <w:szCs w:val="28"/>
+          <w:lang w:val="cs-CZ"/>
+        </w:rPr>
+        <w:t xml:space="preserve">en ve více objednávkách. Tedy mezi entitami </w:t>
       </w:r>
       <w:proofErr w:type="spellStart"/>
       <w:r>
@@ -1624,8 +1696,8 @@
             <v:path o:extrusionok="f" gradientshapeok="t" o:connecttype="rect"/>
             <o:lock v:ext="edit" aspectratio="t"/>
           </v:shapetype>
-          <v:shape id="_x0000_i1025" type="#_x0000_t75" style="width:481.2pt;height:252pt;mso-position-horizontal:center;mso-position-horizontal-relative:margin;mso-position-vertical:bottom;mso-position-vertical-relative:text;mso-width-relative:page;mso-height-relative:page">
-            <v:imagedata r:id="rId7" o:title="UML-model"/>
+          <v:shape id="_x0000_i1025" type="#_x0000_t75" style="width:481.2pt;height:205.2pt">
+            <v:imagedata r:id="rId7" o:title="eshop-UML-model"/>
           </v:shape>
         </w:pict>
       </w:r>
@@ -1643,8 +1715,6 @@
           <w:lang w:val="cs-CZ"/>
         </w:rPr>
       </w:pPr>
-      <w:bookmarkStart w:id="0" w:name="_GoBack"/>
-      <w:bookmarkEnd w:id="0"/>
       <w:r>
         <w:rPr>
           <w:rFonts w:cs="Times New Roman"/>
@@ -2699,7 +2769,18 @@
           <w:szCs w:val="28"/>
           <w:lang w:val="cs-CZ"/>
         </w:rPr>
-        <w:t>ustuomer</w:t>
+        <w:t>usto</w:t>
+      </w:r>
+      <w:bookmarkStart w:id="0" w:name="_GoBack"/>
+      <w:bookmarkEnd w:id="0"/>
+      <w:r>
+        <w:rPr>
+          <w:rFonts w:cs="Times New Roman"/>
+          <w:sz w:val="28"/>
+          <w:szCs w:val="28"/>
+          <w:lang w:val="cs-CZ"/>
+        </w:rPr>
+        <w:t>mer</w:t>
       </w:r>
       <w:r>
         <w:rPr>
@@ -2882,7 +2963,6 @@
           <w:szCs w:val="28"/>
           <w:lang w:val="cs-CZ"/>
         </w:rPr>
-        <w:lastRenderedPageBreak/>
         <w:t>SQL příkazy na vytvoření tabulek jsou v</w:t>
       </w:r>
       <w:r>
@@ -3055,6 +3135,7 @@
           <w:szCs w:val="28"/>
           <w:lang w:val="cs-CZ"/>
         </w:rPr>
+        <w:lastRenderedPageBreak/>
         <w:t xml:space="preserve"> </w:t>
       </w:r>
     </w:p>
@@ -4836,7 +4917,7 @@
 </file>
 
 <file path=customXml/itemProps1.xml><?xml version="1.0" encoding="utf-8"?>
-<ds:datastoreItem xmlns:ds="http://schemas.openxmlformats.org/officeDocument/2006/customXml" ds:itemID="{B03396F0-C5EF-4A38-B3CD-16E435D9A377}">
+<ds:datastoreItem xmlns:ds="http://schemas.openxmlformats.org/officeDocument/2006/customXml" ds:itemID="{E74511AC-C8F9-439B-A307-FBD78EB7CE2A}">
   <ds:schemaRefs>
     <ds:schemaRef ds:uri="http://schemas.openxmlformats.org/officeDocument/2006/bibliography"/>
   </ds:schemaRefs>

</xml_diff>